<commit_message>
added installation steps into deployment manual
</commit_message>
<xml_diff>
--- a/handover/AWS Deployment User Guide.docx
+++ b/handover/AWS Deployment User Guide.docx
@@ -1,6 +1,6 @@
 
 <file path=word/document.xml><?xml version="1.0" encoding="utf-8"?>
-<w:document xmlns:wpc="http://schemas.microsoft.com/office/word/2010/wordprocessingCanvas" xmlns:cx="http://schemas.microsoft.com/office/drawing/2014/chartex" xmlns:cx1="http://schemas.microsoft.com/office/drawing/2015/9/8/chartex" xmlns:cx2="http://schemas.microsoft.com/office/drawing/2015/10/21/chartex" xmlns:cx3="http://schemas.microsoft.com/office/drawing/2016/5/9/chartex" xmlns:cx4="http://schemas.microsoft.com/office/drawing/2016/5/10/chartex" xmlns:cx5="http://schemas.microsoft.com/office/drawing/2016/5/11/chartex" xmlns:cx6="http://schemas.microsoft.com/office/drawing/2016/5/12/chartex" xmlns:cx7="http://schemas.microsoft.com/office/drawing/2016/5/13/chartex" xmlns:cx8="http://schemas.microsoft.com/office/drawing/2016/5/14/chartex" xmlns:mc="http://schemas.openxmlformats.org/markup-compatibility/2006" xmlns:aink="http://schemas.microsoft.com/office/drawing/2016/ink" xmlns:am3d="http://schemas.microsoft.com/office/drawing/2017/model3d" xmlns:o="urn:schemas-microsoft-com:office:office" xmlns:r="http://schemas.openxmlformats.org/officeDocument/2006/relationships" xmlns:m="http://schemas.openxmlformats.org/officeDocument/2006/math" xmlns:v="urn:schemas-microsoft-com:vml" xmlns:wp14="http://schemas.microsoft.com/office/word/2010/wordprocessingDrawing" xmlns:wp="http://schemas.openxmlformats.org/drawingml/2006/wordprocessingDrawing" xmlns:w10="urn:schemas-microsoft-com:office:word" xmlns:w="http://schemas.openxmlformats.org/wordprocessingml/2006/main" xmlns:w14="http://schemas.microsoft.com/office/word/2010/wordml" xmlns:w15="http://schemas.microsoft.com/office/word/2012/wordml" xmlns:w16cid="http://schemas.microsoft.com/office/word/2016/wordml/cid" xmlns:w16se="http://schemas.microsoft.com/office/word/2015/wordml/symex" xmlns:wpg="http://schemas.microsoft.com/office/word/2010/wordprocessingGroup" xmlns:wpi="http://schemas.microsoft.com/office/word/2010/wordprocessingInk" xmlns:wne="http://schemas.microsoft.com/office/word/2006/wordml" xmlns:wps="http://schemas.microsoft.com/office/word/2010/wordprocessingShape" mc:Ignorable="w14 w15 w16se w16cid wp14">
+<w:document xmlns:wpc="http://schemas.microsoft.com/office/word/2010/wordprocessingCanvas" xmlns:mc="http://schemas.openxmlformats.org/markup-compatibility/2006" xmlns:o="urn:schemas-microsoft-com:office:office" xmlns:r="http://schemas.openxmlformats.org/officeDocument/2006/relationships" xmlns:m="http://schemas.openxmlformats.org/officeDocument/2006/math" xmlns:v="urn:schemas-microsoft-com:vml" xmlns:wp14="http://schemas.microsoft.com/office/word/2010/wordprocessingDrawing" xmlns:wp="http://schemas.openxmlformats.org/drawingml/2006/wordprocessingDrawing" xmlns:w10="urn:schemas-microsoft-com:office:word" xmlns:w="http://schemas.openxmlformats.org/wordprocessingml/2006/main" xmlns:w14="http://schemas.microsoft.com/office/word/2010/wordml" xmlns:w15="http://schemas.microsoft.com/office/word/2012/wordml" xmlns:wpg="http://schemas.microsoft.com/office/word/2010/wordprocessingGroup" xmlns:wpi="http://schemas.microsoft.com/office/word/2010/wordprocessingInk" xmlns:wne="http://schemas.microsoft.com/office/word/2006/wordml" xmlns:wps="http://schemas.microsoft.com/office/word/2010/wordprocessingShape" mc:Ignorable="w14 w15 wp14">
   <w:body>
     <w:p>
       <w:pPr>
@@ -167,7 +167,7 @@
       <w:pPr>
         <w:pStyle w:val="Heading1"/>
       </w:pPr>
-      <w:bookmarkStart w:id="0" w:name="_Toc491796752"/>
+      <w:bookmarkStart w:id="0" w:name="_Toc499052806"/>
       <w:r>
         <w:lastRenderedPageBreak/>
         <w:t>Versioning History</w:t>
@@ -353,15 +353,7 @@
               </w:numPr>
             </w:pPr>
             <w:r>
-              <w:t xml:space="preserve">Updated prepare codes for front end for </w:t>
-            </w:r>
-            <w:proofErr w:type="spellStart"/>
-            <w:r>
-              <w:t>aws</w:t>
-            </w:r>
-            <w:proofErr w:type="spellEnd"/>
-            <w:r>
-              <w:t xml:space="preserve"> s3 connection for admin-portal</w:t>
+              <w:t>Updated prepare codes for front end for aws s3 connection for admin-portal</w:t>
             </w:r>
           </w:p>
         </w:tc>
@@ -435,6 +427,42 @@
           <w:p>
             <w:r>
               <w:t xml:space="preserve">Sheryl Chong </w:t>
+            </w:r>
+          </w:p>
+        </w:tc>
+      </w:tr>
+      <w:tr>
+        <w:tc>
+          <w:tcPr>
+            <w:tcW w:w="1555" w:type="dxa"/>
+          </w:tcPr>
+          <w:p>
+            <w:r>
+              <w:t>21/11/2017</w:t>
+            </w:r>
+          </w:p>
+        </w:tc>
+        <w:tc>
+          <w:tcPr>
+            <w:tcW w:w="4819" w:type="dxa"/>
+          </w:tcPr>
+          <w:p>
+            <w:pPr>
+              <w:pStyle w:val="ListParagraph"/>
+              <w:ind w:left="0"/>
+            </w:pPr>
+            <w:r>
+              <w:t>1.    Added Installation steps</w:t>
+            </w:r>
+          </w:p>
+        </w:tc>
+        <w:tc>
+          <w:tcPr>
+            <w:tcW w:w="2642" w:type="dxa"/>
+          </w:tcPr>
+          <w:p>
+            <w:r>
+              <w:t>Ong Yi Xuan</w:t>
             </w:r>
           </w:p>
         </w:tc>
@@ -512,7 +540,7 @@
           <w:r>
             <w:fldChar w:fldCharType="separate"/>
           </w:r>
-          <w:hyperlink w:anchor="_Toc491796752" w:history="1">
+          <w:hyperlink w:anchor="_Toc499052806" w:history="1">
             <w:r>
               <w:rPr>
                 <w:rStyle w:val="Hyperlink"/>
@@ -539,7 +567,7 @@
                 <w:noProof/>
                 <w:webHidden/>
               </w:rPr>
-              <w:instrText xml:space="preserve"> PAGEREF _Toc491796752 \h </w:instrText>
+              <w:instrText xml:space="preserve"> PAGEREF _Toc499052806 \h </w:instrText>
             </w:r>
             <w:r>
               <w:rPr>
@@ -580,7 +608,7 @@
               <w:noProof/>
             </w:rPr>
           </w:pPr>
-          <w:hyperlink w:anchor="_Toc491796753" w:history="1">
+          <w:hyperlink w:anchor="_Toc499052807" w:history="1">
             <w:r>
               <w:rPr>
                 <w:rStyle w:val="Hyperlink"/>
@@ -607,7 +635,7 @@
                 <w:noProof/>
                 <w:webHidden/>
               </w:rPr>
-              <w:instrText xml:space="preserve"> PAGEREF _Toc491796753 \h </w:instrText>
+              <w:instrText xml:space="preserve"> PAGEREF _Toc499052807 \h </w:instrText>
             </w:r>
             <w:r>
               <w:rPr>
@@ -648,12 +676,80 @@
               <w:noProof/>
             </w:rPr>
           </w:pPr>
-          <w:hyperlink w:anchor="_Toc491796754" w:history="1">
+          <w:hyperlink w:anchor="_Toc499052808" w:history="1">
             <w:r>
               <w:rPr>
                 <w:rStyle w:val="Hyperlink"/>
                 <w:noProof/>
               </w:rPr>
+              <w:t>Installation</w:t>
+            </w:r>
+            <w:r>
+              <w:rPr>
+                <w:noProof/>
+                <w:webHidden/>
+              </w:rPr>
+              <w:tab/>
+            </w:r>
+            <w:r>
+              <w:rPr>
+                <w:noProof/>
+                <w:webHidden/>
+              </w:rPr>
+              <w:fldChar w:fldCharType="begin"/>
+            </w:r>
+            <w:r>
+              <w:rPr>
+                <w:noProof/>
+                <w:webHidden/>
+              </w:rPr>
+              <w:instrText xml:space="preserve"> PAGEREF _Toc499052808 \h </w:instrText>
+            </w:r>
+            <w:r>
+              <w:rPr>
+                <w:noProof/>
+                <w:webHidden/>
+              </w:rPr>
+            </w:r>
+            <w:r>
+              <w:rPr>
+                <w:noProof/>
+                <w:webHidden/>
+              </w:rPr>
+              <w:fldChar w:fldCharType="separate"/>
+            </w:r>
+            <w:r>
+              <w:rPr>
+                <w:noProof/>
+                <w:webHidden/>
+              </w:rPr>
+              <w:t>4</w:t>
+            </w:r>
+            <w:r>
+              <w:rPr>
+                <w:noProof/>
+                <w:webHidden/>
+              </w:rPr>
+              <w:fldChar w:fldCharType="end"/>
+            </w:r>
+          </w:hyperlink>
+        </w:p>
+        <w:p>
+          <w:pPr>
+            <w:pStyle w:val="TOC1"/>
+            <w:tabs>
+              <w:tab w:val="right" w:leader="dot" w:pos="9016"/>
+            </w:tabs>
+            <w:rPr>
+              <w:noProof/>
+            </w:rPr>
+          </w:pPr>
+          <w:hyperlink w:anchor="_Toc499052809" w:history="1">
+            <w:r>
+              <w:rPr>
+                <w:rStyle w:val="Hyperlink"/>
+                <w:noProof/>
+              </w:rPr>
               <w:t>Prepare Production Codes</w:t>
             </w:r>
             <w:r>
@@ -675,7 +771,7 @@
                 <w:noProof/>
                 <w:webHidden/>
               </w:rPr>
-              <w:instrText xml:space="preserve"> PAGEREF _Toc491796754 \h </w:instrText>
+              <w:instrText xml:space="preserve"> PAGEREF _Toc499052809 \h </w:instrText>
             </w:r>
             <w:r>
               <w:rPr>
@@ -716,7 +812,7 @@
               <w:noProof/>
             </w:rPr>
           </w:pPr>
-          <w:hyperlink w:anchor="_Toc491796755" w:history="1">
+          <w:hyperlink w:anchor="_Toc499052810" w:history="1">
             <w:r>
               <w:rPr>
                 <w:rStyle w:val="Hyperlink"/>
@@ -743,7 +839,7 @@
                 <w:noProof/>
                 <w:webHidden/>
               </w:rPr>
-              <w:instrText xml:space="preserve"> PAGEREF _Toc491796755 \h </w:instrText>
+              <w:instrText xml:space="preserve"> PAGEREF _Toc499052810 \h </w:instrText>
             </w:r>
             <w:r>
               <w:rPr>
@@ -784,7 +880,7 @@
               <w:noProof/>
             </w:rPr>
           </w:pPr>
-          <w:hyperlink w:anchor="_Toc491796756" w:history="1">
+          <w:hyperlink w:anchor="_Toc499052811" w:history="1">
             <w:r>
               <w:rPr>
                 <w:rStyle w:val="Hyperlink"/>
@@ -811,7 +907,7 @@
                 <w:noProof/>
                 <w:webHidden/>
               </w:rPr>
-              <w:instrText xml:space="preserve"> PAGEREF _Toc491796756 \h </w:instrText>
+              <w:instrText xml:space="preserve"> PAGEREF _Toc499052811 \h </w:instrText>
             </w:r>
             <w:r>
               <w:rPr>
@@ -852,7 +948,7 @@
               <w:noProof/>
             </w:rPr>
           </w:pPr>
-          <w:hyperlink w:anchor="_Toc491796757" w:history="1">
+          <w:hyperlink w:anchor="_Toc499052812" w:history="1">
             <w:r>
               <w:rPr>
                 <w:rStyle w:val="Hyperlink"/>
@@ -879,7 +975,7 @@
                 <w:noProof/>
                 <w:webHidden/>
               </w:rPr>
-              <w:instrText xml:space="preserve"> PAGEREF _Toc491796757 \h </w:instrText>
+              <w:instrText xml:space="preserve"> PAGEREF _Toc499052812 \h </w:instrText>
             </w:r>
             <w:r>
               <w:rPr>
@@ -920,7 +1016,7 @@
               <w:noProof/>
             </w:rPr>
           </w:pPr>
-          <w:hyperlink w:anchor="_Toc491796758" w:history="1">
+          <w:hyperlink w:anchor="_Toc499052813" w:history="1">
             <w:r>
               <w:rPr>
                 <w:rStyle w:val="Hyperlink"/>
@@ -947,7 +1043,7 @@
                 <w:noProof/>
                 <w:webHidden/>
               </w:rPr>
-              <w:instrText xml:space="preserve"> PAGEREF _Toc491796758 \h </w:instrText>
+              <w:instrText xml:space="preserve"> PAGEREF _Toc499052813 \h </w:instrText>
             </w:r>
             <w:r>
               <w:rPr>
@@ -967,7 +1063,7 @@
                 <w:noProof/>
                 <w:webHidden/>
               </w:rPr>
-              <w:t>5</w:t>
+              <w:t>6</w:t>
             </w:r>
             <w:r>
               <w:rPr>
@@ -988,7 +1084,7 @@
               <w:noProof/>
             </w:rPr>
           </w:pPr>
-          <w:hyperlink w:anchor="_Toc491796759" w:history="1">
+          <w:hyperlink w:anchor="_Toc499052814" w:history="1">
             <w:r>
               <w:rPr>
                 <w:rStyle w:val="Hyperlink"/>
@@ -1015,7 +1111,7 @@
                 <w:noProof/>
                 <w:webHidden/>
               </w:rPr>
-              <w:instrText xml:space="preserve"> PAGEREF _Toc491796759 \h </w:instrText>
+              <w:instrText xml:space="preserve"> PAGEREF _Toc499052814 \h </w:instrText>
             </w:r>
             <w:r>
               <w:rPr>
@@ -1035,7 +1131,7 @@
                 <w:noProof/>
                 <w:webHidden/>
               </w:rPr>
-              <w:t>5</w:t>
+              <w:t>6</w:t>
             </w:r>
             <w:r>
               <w:rPr>
@@ -1056,7 +1152,7 @@
               <w:noProof/>
             </w:rPr>
           </w:pPr>
-          <w:hyperlink w:anchor="_Toc491796760" w:history="1">
+          <w:hyperlink w:anchor="_Toc499052815" w:history="1">
             <w:r>
               <w:rPr>
                 <w:rStyle w:val="Hyperlink"/>
@@ -1083,7 +1179,7 @@
                 <w:noProof/>
                 <w:webHidden/>
               </w:rPr>
-              <w:instrText xml:space="preserve"> PAGEREF _Toc491796760 \h </w:instrText>
+              <w:instrText xml:space="preserve"> PAGEREF _Toc499052815 \h </w:instrText>
             </w:r>
             <w:r>
               <w:rPr>
@@ -1103,7 +1199,279 @@
                 <w:noProof/>
                 <w:webHidden/>
               </w:rPr>
-              <w:t>6</w:t>
+              <w:t>7</w:t>
+            </w:r>
+            <w:r>
+              <w:rPr>
+                <w:noProof/>
+                <w:webHidden/>
+              </w:rPr>
+              <w:fldChar w:fldCharType="end"/>
+            </w:r>
+          </w:hyperlink>
+        </w:p>
+        <w:p>
+          <w:pPr>
+            <w:pStyle w:val="TOC1"/>
+            <w:tabs>
+              <w:tab w:val="right" w:leader="dot" w:pos="9016"/>
+            </w:tabs>
+            <w:rPr>
+              <w:noProof/>
+            </w:rPr>
+          </w:pPr>
+          <w:hyperlink w:anchor="_Toc499052816" w:history="1">
+            <w:r>
+              <w:rPr>
+                <w:rStyle w:val="Hyperlink"/>
+                <w:noProof/>
+              </w:rPr>
+              <w:t>Database Connection</w:t>
+            </w:r>
+            <w:r>
+              <w:rPr>
+                <w:noProof/>
+                <w:webHidden/>
+              </w:rPr>
+              <w:tab/>
+            </w:r>
+            <w:r>
+              <w:rPr>
+                <w:noProof/>
+                <w:webHidden/>
+              </w:rPr>
+              <w:fldChar w:fldCharType="begin"/>
+            </w:r>
+            <w:r>
+              <w:rPr>
+                <w:noProof/>
+                <w:webHidden/>
+              </w:rPr>
+              <w:instrText xml:space="preserve"> PAGEREF _Toc499052816 \h </w:instrText>
+            </w:r>
+            <w:r>
+              <w:rPr>
+                <w:noProof/>
+                <w:webHidden/>
+              </w:rPr>
+            </w:r>
+            <w:r>
+              <w:rPr>
+                <w:noProof/>
+                <w:webHidden/>
+              </w:rPr>
+              <w:fldChar w:fldCharType="separate"/>
+            </w:r>
+            <w:r>
+              <w:rPr>
+                <w:noProof/>
+                <w:webHidden/>
+              </w:rPr>
+              <w:t>7</w:t>
+            </w:r>
+            <w:r>
+              <w:rPr>
+                <w:noProof/>
+                <w:webHidden/>
+              </w:rPr>
+              <w:fldChar w:fldCharType="end"/>
+            </w:r>
+          </w:hyperlink>
+        </w:p>
+        <w:p>
+          <w:pPr>
+            <w:pStyle w:val="TOC2"/>
+            <w:tabs>
+              <w:tab w:val="right" w:leader="dot" w:pos="9016"/>
+            </w:tabs>
+            <w:rPr>
+              <w:noProof/>
+            </w:rPr>
+          </w:pPr>
+          <w:hyperlink w:anchor="_Toc499052817" w:history="1">
+            <w:r>
+              <w:rPr>
+                <w:rStyle w:val="Hyperlink"/>
+                <w:noProof/>
+              </w:rPr>
+              <w:t>Connection to database via putty</w:t>
+            </w:r>
+            <w:r>
+              <w:rPr>
+                <w:noProof/>
+                <w:webHidden/>
+              </w:rPr>
+              <w:tab/>
+            </w:r>
+            <w:r>
+              <w:rPr>
+                <w:noProof/>
+                <w:webHidden/>
+              </w:rPr>
+              <w:fldChar w:fldCharType="begin"/>
+            </w:r>
+            <w:r>
+              <w:rPr>
+                <w:noProof/>
+                <w:webHidden/>
+              </w:rPr>
+              <w:instrText xml:space="preserve"> PAGEREF _Toc499052817 \h </w:instrText>
+            </w:r>
+            <w:r>
+              <w:rPr>
+                <w:noProof/>
+                <w:webHidden/>
+              </w:rPr>
+            </w:r>
+            <w:r>
+              <w:rPr>
+                <w:noProof/>
+                <w:webHidden/>
+              </w:rPr>
+              <w:fldChar w:fldCharType="separate"/>
+            </w:r>
+            <w:r>
+              <w:rPr>
+                <w:noProof/>
+                <w:webHidden/>
+              </w:rPr>
+              <w:t>7</w:t>
+            </w:r>
+            <w:r>
+              <w:rPr>
+                <w:noProof/>
+                <w:webHidden/>
+              </w:rPr>
+              <w:fldChar w:fldCharType="end"/>
+            </w:r>
+          </w:hyperlink>
+        </w:p>
+        <w:p>
+          <w:pPr>
+            <w:pStyle w:val="TOC2"/>
+            <w:tabs>
+              <w:tab w:val="right" w:leader="dot" w:pos="9016"/>
+            </w:tabs>
+            <w:rPr>
+              <w:noProof/>
+            </w:rPr>
+          </w:pPr>
+          <w:hyperlink w:anchor="_Toc499052818" w:history="1">
+            <w:r>
+              <w:rPr>
+                <w:rStyle w:val="Hyperlink"/>
+                <w:noProof/>
+              </w:rPr>
+              <w:t>Navigating to Server’s database</w:t>
+            </w:r>
+            <w:r>
+              <w:rPr>
+                <w:noProof/>
+                <w:webHidden/>
+              </w:rPr>
+              <w:tab/>
+            </w:r>
+            <w:r>
+              <w:rPr>
+                <w:noProof/>
+                <w:webHidden/>
+              </w:rPr>
+              <w:fldChar w:fldCharType="begin"/>
+            </w:r>
+            <w:r>
+              <w:rPr>
+                <w:noProof/>
+                <w:webHidden/>
+              </w:rPr>
+              <w:instrText xml:space="preserve"> PAGEREF _Toc499052818 \h </w:instrText>
+            </w:r>
+            <w:r>
+              <w:rPr>
+                <w:noProof/>
+                <w:webHidden/>
+              </w:rPr>
+            </w:r>
+            <w:r>
+              <w:rPr>
+                <w:noProof/>
+                <w:webHidden/>
+              </w:rPr>
+              <w:fldChar w:fldCharType="separate"/>
+            </w:r>
+            <w:r>
+              <w:rPr>
+                <w:noProof/>
+                <w:webHidden/>
+              </w:rPr>
+              <w:t>9</w:t>
+            </w:r>
+            <w:r>
+              <w:rPr>
+                <w:noProof/>
+                <w:webHidden/>
+              </w:rPr>
+              <w:fldChar w:fldCharType="end"/>
+            </w:r>
+          </w:hyperlink>
+        </w:p>
+        <w:p>
+          <w:pPr>
+            <w:pStyle w:val="TOC2"/>
+            <w:tabs>
+              <w:tab w:val="right" w:leader="dot" w:pos="9016"/>
+            </w:tabs>
+            <w:rPr>
+              <w:noProof/>
+            </w:rPr>
+          </w:pPr>
+          <w:hyperlink w:anchor="_Toc499052819" w:history="1">
+            <w:r>
+              <w:rPr>
+                <w:rStyle w:val="Hyperlink"/>
+                <w:noProof/>
+              </w:rPr>
+              <w:t>Running create and insert statement</w:t>
+            </w:r>
+            <w:r>
+              <w:rPr>
+                <w:noProof/>
+                <w:webHidden/>
+              </w:rPr>
+              <w:tab/>
+            </w:r>
+            <w:r>
+              <w:rPr>
+                <w:noProof/>
+                <w:webHidden/>
+              </w:rPr>
+              <w:fldChar w:fldCharType="begin"/>
+            </w:r>
+            <w:r>
+              <w:rPr>
+                <w:noProof/>
+                <w:webHidden/>
+              </w:rPr>
+              <w:instrText xml:space="preserve"> PAGEREF _Toc499052819 \h </w:instrText>
+            </w:r>
+            <w:r>
+              <w:rPr>
+                <w:noProof/>
+                <w:webHidden/>
+              </w:rPr>
+            </w:r>
+            <w:r>
+              <w:rPr>
+                <w:noProof/>
+                <w:webHidden/>
+              </w:rPr>
+              <w:fldChar w:fldCharType="separate"/>
+            </w:r>
+            <w:r>
+              <w:rPr>
+                <w:noProof/>
+                <w:webHidden/>
+              </w:rPr>
+              <w:t>10</w:t>
             </w:r>
             <w:r>
               <w:rPr>
@@ -1135,7 +1503,7 @@
       <w:pPr>
         <w:pStyle w:val="Heading1"/>
       </w:pPr>
-      <w:bookmarkStart w:id="1" w:name="_Toc491796753"/>
+      <w:bookmarkStart w:id="1" w:name="_Toc499052807"/>
       <w:r>
         <w:lastRenderedPageBreak/>
         <w:t>Introduction</w:t>
@@ -1169,11 +1537,98 @@
       <w:pPr>
         <w:pStyle w:val="Heading1"/>
       </w:pPr>
-      <w:bookmarkStart w:id="2" w:name="_Toc491796754"/>
+      <w:bookmarkStart w:id="2" w:name="_Toc499052808"/>
+      <w:r>
+        <w:t>Installation</w:t>
+      </w:r>
+      <w:bookmarkEnd w:id="2"/>
+    </w:p>
+    <w:p>
+      <w:pPr>
+        <w:pStyle w:val="ListParagraph"/>
+        <w:numPr>
+          <w:ilvl w:val="0"/>
+          <w:numId w:val="15"/>
+        </w:numPr>
+      </w:pPr>
+      <w:r>
+        <w:t>Install your preferred IDE (recommended: Visual Studios)</w:t>
+      </w:r>
+    </w:p>
+    <w:p>
+      <w:pPr>
+        <w:pStyle w:val="ListParagraph"/>
+        <w:numPr>
+          <w:ilvl w:val="0"/>
+          <w:numId w:val="15"/>
+        </w:numPr>
+      </w:pPr>
+      <w:r>
+        <w:t>Install node.js: https://nodejs.org/en/download/</w:t>
+      </w:r>
+    </w:p>
+    <w:p>
+      <w:pPr>
+        <w:pStyle w:val="ListParagraph"/>
+        <w:numPr>
+          <w:ilvl w:val="0"/>
+          <w:numId w:val="15"/>
+        </w:numPr>
+      </w:pPr>
+      <w:r>
+        <w:t xml:space="preserve">Open a command prompt and run the following command in the legit </w:t>
+      </w:r>
+      <w:bookmarkStart w:id="3" w:name="_GoBack"/>
+      <w:bookmarkEnd w:id="3"/>
+      <w:r>
+        <w:t>app folder</w:t>
+      </w:r>
+    </w:p>
+    <w:p>
+      <w:pPr>
+        <w:pStyle w:val="ListParagraph"/>
+        <w:numPr>
+          <w:ilvl w:val="1"/>
+          <w:numId w:val="15"/>
+        </w:numPr>
+      </w:pPr>
+      <w:r>
+        <w:t>npm install -g @angular/cli</w:t>
+      </w:r>
+    </w:p>
+    <w:p>
+      <w:pPr>
+        <w:pStyle w:val="ListParagraph"/>
+        <w:numPr>
+          <w:ilvl w:val="1"/>
+          <w:numId w:val="15"/>
+        </w:numPr>
+      </w:pPr>
+      <w:r>
+        <w:t>npm install</w:t>
+      </w:r>
+    </w:p>
+    <w:p>
+      <w:pPr>
+        <w:pStyle w:val="ListParagraph"/>
+        <w:numPr>
+          <w:ilvl w:val="1"/>
+          <w:numId w:val="15"/>
+        </w:numPr>
+      </w:pPr>
+      <w:r>
+        <w:t>npm start</w:t>
+      </w:r>
+    </w:p>
+    <w:p>
+      <w:pPr>
+        <w:pStyle w:val="Heading1"/>
+      </w:pPr>
+      <w:bookmarkStart w:id="4" w:name="_Toc499052809"/>
       <w:r>
         <w:t>Prepare Production Codes</w:t>
       </w:r>
-      <w:bookmarkEnd w:id="2"/>
+      <w:bookmarkEnd w:id="4"/>
       <w:r>
         <w:t xml:space="preserve"> </w:t>
       </w:r>
@@ -1182,14 +1637,14 @@
       <w:pPr>
         <w:pStyle w:val="Heading2"/>
       </w:pPr>
-      <w:bookmarkStart w:id="3" w:name="_Toc491796755"/>
+      <w:bookmarkStart w:id="5" w:name="_Toc499052810"/>
       <w:r>
         <w:t xml:space="preserve">Front-end codes </w:t>
       </w:r>
       <w:r>
         <w:t>– legit-app</w:t>
       </w:r>
-      <w:bookmarkEnd w:id="3"/>
+      <w:bookmarkEnd w:id="5"/>
     </w:p>
     <w:p>
       <w:pPr>
@@ -1200,20 +1655,7 @@
         </w:numPr>
       </w:pPr>
       <w:r>
-        <w:t xml:space="preserve">Navigate to the </w:t>
-      </w:r>
-      <w:proofErr w:type="spellStart"/>
-      <w:proofErr w:type="gramStart"/>
-      <w:r>
-        <w:t>config.component</w:t>
-      </w:r>
-      <w:proofErr w:type="gramEnd"/>
-      <w:r>
-        <w:t>.ts</w:t>
-      </w:r>
-      <w:proofErr w:type="spellEnd"/>
-      <w:r>
-        <w:t xml:space="preserve"> file in legit-app / admin-portal folder </w:t>
+        <w:t xml:space="preserve">Navigate to the config.component.ts file in legit-app / admin-portal folder </w:t>
       </w:r>
     </w:p>
     <w:p>
@@ -1324,21 +1766,7 @@
         <w:rPr>
           <w:color w:val="FF0000"/>
         </w:rPr>
-        <w:t>ng build –prod –</w:t>
-      </w:r>
-      <w:proofErr w:type="spellStart"/>
-      <w:r>
-        <w:rPr>
-          <w:color w:val="FF0000"/>
-        </w:rPr>
-        <w:t>aot</w:t>
-      </w:r>
-      <w:proofErr w:type="spellEnd"/>
-      <w:r>
-        <w:rPr>
-          <w:color w:val="FF0000"/>
-        </w:rPr>
-        <w:t>=false</w:t>
+        <w:t>ng build –prod –aot=false</w:t>
       </w:r>
       <w:r>
         <w:t>”</w:t>
@@ -1402,15 +1830,7 @@
         </w:numPr>
       </w:pPr>
       <w:r>
-        <w:t xml:space="preserve">After the code run successfully, a </w:t>
-      </w:r>
-      <w:proofErr w:type="spellStart"/>
-      <w:r>
-        <w:t>dist</w:t>
-      </w:r>
-      <w:proofErr w:type="spellEnd"/>
-      <w:r>
-        <w:t xml:space="preserve"> file will be created. </w:t>
+        <w:t xml:space="preserve">After the code run successfully, a dist file will be created. </w:t>
       </w:r>
     </w:p>
     <w:p>
@@ -1476,11 +1896,11 @@
       <w:pPr>
         <w:pStyle w:val="Heading2"/>
       </w:pPr>
-      <w:bookmarkStart w:id="4" w:name="_Toc491796756"/>
+      <w:bookmarkStart w:id="6" w:name="_Toc499052811"/>
       <w:r>
         <w:t>Front-end codes – admin-portal</w:t>
       </w:r>
-      <w:bookmarkEnd w:id="4"/>
+      <w:bookmarkEnd w:id="6"/>
       <w:r>
         <w:t xml:space="preserve"> </w:t>
       </w:r>
@@ -1494,20 +1914,7 @@
         </w:numPr>
       </w:pPr>
       <w:r>
-        <w:t xml:space="preserve">Navigate to the </w:t>
-      </w:r>
-      <w:proofErr w:type="spellStart"/>
-      <w:proofErr w:type="gramStart"/>
-      <w:r>
-        <w:t>config.component</w:t>
-      </w:r>
-      <w:proofErr w:type="gramEnd"/>
-      <w:r>
-        <w:t>.ts</w:t>
-      </w:r>
-      <w:proofErr w:type="spellEnd"/>
-      <w:r>
-        <w:t xml:space="preserve"> file in legit-app / admin-portal folder </w:t>
+        <w:t xml:space="preserve">Navigate to the config.component.ts file in legit-app / admin-portal folder </w:t>
       </w:r>
     </w:p>
     <w:p>
@@ -1576,20 +1983,7 @@
         </w:numPr>
       </w:pPr>
       <w:r>
-        <w:t>Navigate to pattern-details-</w:t>
-      </w:r>
-      <w:proofErr w:type="spellStart"/>
-      <w:proofErr w:type="gramStart"/>
-      <w:r>
-        <w:t>add.component</w:t>
-      </w:r>
-      <w:proofErr w:type="gramEnd"/>
-      <w:r>
-        <w:t>.ts</w:t>
-      </w:r>
-      <w:proofErr w:type="spellEnd"/>
-      <w:r>
-        <w:t xml:space="preserve"> in the pattern-details-add folder </w:t>
+        <w:t xml:space="preserve">Navigate to pattern-details-add.component.ts in the pattern-details-add folder </w:t>
       </w:r>
     </w:p>
     <w:p>
@@ -1603,21 +1997,15 @@
       <w:r>
         <w:t>Add the access key in 2 parameters (</w:t>
       </w:r>
-      <w:proofErr w:type="spellStart"/>
-      <w:proofErr w:type="gramStart"/>
       <w:r>
         <w:t>AWSService.config.accessKeyId</w:t>
       </w:r>
-      <w:proofErr w:type="spellEnd"/>
-      <w:proofErr w:type="gramEnd"/>
       <w:r>
         <w:t xml:space="preserve">  , </w:t>
       </w:r>
-      <w:proofErr w:type="spellStart"/>
       <w:r>
         <w:t>AWSService.config.secretAccessKey</w:t>
       </w:r>
-      <w:proofErr w:type="spellEnd"/>
       <w:r>
         <w:t>)</w:t>
       </w:r>
@@ -1688,6 +2076,7 @@
         </w:numPr>
       </w:pPr>
       <w:r>
+        <w:lastRenderedPageBreak/>
         <w:t>Open CMD / Terminal at Visual Code Studio</w:t>
       </w:r>
     </w:p>
@@ -1718,21 +2107,7 @@
         <w:rPr>
           <w:color w:val="FF0000"/>
         </w:rPr>
-        <w:t>ng build –prod –</w:t>
-      </w:r>
-      <w:proofErr w:type="spellStart"/>
-      <w:r>
-        <w:rPr>
-          <w:color w:val="FF0000"/>
-        </w:rPr>
-        <w:t>aot</w:t>
-      </w:r>
-      <w:proofErr w:type="spellEnd"/>
-      <w:r>
-        <w:rPr>
-          <w:color w:val="FF0000"/>
-        </w:rPr>
-        <w:t>=false</w:t>
+        <w:t>ng build –prod –aot=false</w:t>
       </w:r>
       <w:r>
         <w:t>”</w:t>
@@ -1802,16 +2177,7 @@
         </w:numPr>
       </w:pPr>
       <w:r>
-        <w:lastRenderedPageBreak/>
-        <w:t xml:space="preserve">After the code run successfully, a </w:t>
-      </w:r>
-      <w:proofErr w:type="spellStart"/>
-      <w:r>
-        <w:t>dist</w:t>
-      </w:r>
-      <w:proofErr w:type="spellEnd"/>
-      <w:r>
-        <w:t xml:space="preserve"> file will be created. </w:t>
+        <w:t xml:space="preserve">After the code run successfully, a dist file will be created. </w:t>
       </w:r>
     </w:p>
     <w:p>
@@ -1872,11 +2238,11 @@
       <w:pPr>
         <w:pStyle w:val="Heading2"/>
       </w:pPr>
-      <w:bookmarkStart w:id="5" w:name="_Toc491796757"/>
+      <w:bookmarkStart w:id="7" w:name="_Toc499052812"/>
       <w:r>
         <w:t>Back-end codes</w:t>
       </w:r>
-      <w:bookmarkEnd w:id="5"/>
+      <w:bookmarkEnd w:id="7"/>
       <w:r>
         <w:t xml:space="preserve"> </w:t>
       </w:r>
@@ -1914,23 +2280,7 @@
         </w:numPr>
       </w:pPr>
       <w:r>
-        <w:t xml:space="preserve">Insert </w:t>
-      </w:r>
-      <w:proofErr w:type="spellStart"/>
-      <w:r>
-        <w:t>aws</w:t>
-      </w:r>
-      <w:proofErr w:type="spellEnd"/>
-      <w:r>
-        <w:t xml:space="preserve"> </w:t>
-      </w:r>
-      <w:proofErr w:type="spellStart"/>
-      <w:r>
-        <w:t>db</w:t>
-      </w:r>
-      <w:proofErr w:type="spellEnd"/>
-      <w:r>
-        <w:t xml:space="preserve"> password in the backend </w:t>
+        <w:t xml:space="preserve">Insert aws db password in the backend </w:t>
       </w:r>
     </w:p>
     <w:p>
@@ -1966,17 +2316,7 @@
         </w:numPr>
       </w:pPr>
       <w:r>
-        <w:t>Click on “</w:t>
-      </w:r>
-      <w:proofErr w:type="spellStart"/>
-      <w:proofErr w:type="gramStart"/>
-      <w:r>
-        <w:t>connection.properties</w:t>
-      </w:r>
-      <w:proofErr w:type="spellEnd"/>
-      <w:proofErr w:type="gramEnd"/>
-      <w:r>
-        <w:t>”</w:t>
+        <w:t>Click on “connection.properties”</w:t>
       </w:r>
     </w:p>
     <w:p>
@@ -1988,20 +2328,7 @@
         </w:numPr>
       </w:pPr>
       <w:r>
-        <w:t>Key in the access key for “</w:t>
-      </w:r>
-      <w:proofErr w:type="spellStart"/>
-      <w:r>
-        <w:t>aws.</w:t>
-      </w:r>
-      <w:proofErr w:type="gramStart"/>
-      <w:r>
-        <w:t>db.password</w:t>
-      </w:r>
-      <w:proofErr w:type="spellEnd"/>
-      <w:proofErr w:type="gramEnd"/>
-      <w:r>
-        <w:t>”</w:t>
+        <w:t>Key in the access key for “aws.db.password”</w:t>
       </w:r>
     </w:p>
     <w:p>
@@ -2090,7 +2417,7 @@
               </wp:anchor>
             </w:drawing>
           </mc:Choice>
-          <mc:Fallback>
+          <mc:Fallback xmlns:w16se="http://schemas.microsoft.com/office/word/2015/wordml/symex" xmlns:w16cid="http://schemas.microsoft.com/office/word/2016/wordml/cid" xmlns:am3d="http://schemas.microsoft.com/office/drawing/2017/model3d" xmlns:aink="http://schemas.microsoft.com/office/drawing/2016/ink" xmlns:cx8="http://schemas.microsoft.com/office/drawing/2016/5/14/chartex" xmlns:cx7="http://schemas.microsoft.com/office/drawing/2016/5/13/chartex" xmlns:cx6="http://schemas.microsoft.com/office/drawing/2016/5/12/chartex" xmlns:cx5="http://schemas.microsoft.com/office/drawing/2016/5/11/chartex" xmlns:cx4="http://schemas.microsoft.com/office/drawing/2016/5/10/chartex" xmlns:cx3="http://schemas.microsoft.com/office/drawing/2016/5/9/chartex" xmlns:cx2="http://schemas.microsoft.com/office/drawing/2015/10/21/chartex" xmlns:cx1="http://schemas.microsoft.com/office/drawing/2015/9/8/chartex" xmlns:cx="http://schemas.microsoft.com/office/drawing/2014/chartex">
             <w:pict>
               <v:rect w14:anchorId="667A33EF" id="Rectangle 22" o:spid="_x0000_s1026" style="position:absolute;margin-left:229.75pt;margin-top:64.65pt;width:160.3pt;height:14.4pt;z-index:251668480;visibility:visible;mso-wrap-style:square;mso-width-percent:0;mso-wrap-distance-left:9pt;mso-wrap-distance-top:0;mso-wrap-distance-right:9pt;mso-wrap-distance-bottom:0;mso-position-horizontal:absolute;mso-position-horizontal-relative:text;mso-position-vertical:absolute;mso-position-vertical-relative:text;mso-width-percent:0;mso-width-relative:margin;v-text-anchor:middle" o:gfxdata="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" filled="f" strokecolor="red" strokeweight="2.25pt"/>
             </w:pict>
@@ -2164,7 +2491,7 @@
               </wp:anchor>
             </w:drawing>
           </mc:Choice>
-          <mc:Fallback>
+          <mc:Fallback xmlns:w16se="http://schemas.microsoft.com/office/word/2015/wordml/symex" xmlns:w16cid="http://schemas.microsoft.com/office/word/2016/wordml/cid" xmlns:am3d="http://schemas.microsoft.com/office/drawing/2017/model3d" xmlns:aink="http://schemas.microsoft.com/office/drawing/2016/ink" xmlns:cx8="http://schemas.microsoft.com/office/drawing/2016/5/14/chartex" xmlns:cx7="http://schemas.microsoft.com/office/drawing/2016/5/13/chartex" xmlns:cx6="http://schemas.microsoft.com/office/drawing/2016/5/12/chartex" xmlns:cx5="http://schemas.microsoft.com/office/drawing/2016/5/11/chartex" xmlns:cx4="http://schemas.microsoft.com/office/drawing/2016/5/10/chartex" xmlns:cx3="http://schemas.microsoft.com/office/drawing/2016/5/9/chartex" xmlns:cx2="http://schemas.microsoft.com/office/drawing/2015/10/21/chartex" xmlns:cx1="http://schemas.microsoft.com/office/drawing/2015/9/8/chartex" xmlns:cx="http://schemas.microsoft.com/office/drawing/2014/chartex">
             <w:pict>
               <v:rect w14:anchorId="0DA49711" id="Rectangle 21" o:spid="_x0000_s1026" style="position:absolute;margin-left:68.85pt;margin-top:101.55pt;width:116.45pt;height:14.4pt;z-index:251666432;visibility:visible;mso-wrap-style:square;mso-wrap-distance-left:9pt;mso-wrap-distance-top:0;mso-wrap-distance-right:9pt;mso-wrap-distance-bottom:0;mso-position-horizontal:absolute;mso-position-horizontal-relative:text;mso-position-vertical:absolute;mso-position-vertical-relative:text;v-text-anchor:middle" o:gfxdata="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" filled="f" strokecolor="red" strokeweight="2.25pt"/>
             </w:pict>
@@ -2245,23 +2572,7 @@
         </w:numPr>
       </w:pPr>
       <w:r>
-        <w:t xml:space="preserve">A </w:t>
-      </w:r>
-      <w:proofErr w:type="spellStart"/>
-      <w:r>
-        <w:t>dist</w:t>
-      </w:r>
-      <w:proofErr w:type="spellEnd"/>
-      <w:r>
-        <w:t xml:space="preserve"> folder will be created. In the </w:t>
-      </w:r>
-      <w:proofErr w:type="spellStart"/>
-      <w:r>
-        <w:t>dist</w:t>
-      </w:r>
-      <w:proofErr w:type="spellEnd"/>
-      <w:r>
-        <w:t xml:space="preserve"> folder, a war file is created as well. </w:t>
+        <w:t xml:space="preserve">A dist folder will be created. In the dist folder, a war file is created as well. </w:t>
       </w:r>
     </w:p>
     <w:p>
@@ -2314,11 +2625,12 @@
       <w:pPr>
         <w:pStyle w:val="Heading1"/>
       </w:pPr>
-      <w:bookmarkStart w:id="6" w:name="_Toc491796758"/>
-      <w:r>
+      <w:bookmarkStart w:id="8" w:name="_Toc499052813"/>
+      <w:r>
+        <w:lastRenderedPageBreak/>
         <w:t>Deploying the codes</w:t>
       </w:r>
-      <w:bookmarkEnd w:id="6"/>
+      <w:bookmarkEnd w:id="8"/>
       <w:r>
         <w:t xml:space="preserve"> </w:t>
       </w:r>
@@ -2327,11 +2639,11 @@
       <w:pPr>
         <w:pStyle w:val="Heading2"/>
       </w:pPr>
-      <w:bookmarkStart w:id="7" w:name="_Toc491796759"/>
+      <w:bookmarkStart w:id="9" w:name="_Toc499052814"/>
       <w:r>
         <w:t>Front-end</w:t>
       </w:r>
-      <w:bookmarkEnd w:id="7"/>
+      <w:bookmarkEnd w:id="9"/>
       <w:r>
         <w:t xml:space="preserve"> </w:t>
       </w:r>
@@ -2407,7 +2719,6 @@
         <w:rPr>
           <w:noProof/>
         </w:rPr>
-        <w:lastRenderedPageBreak/>
         <mc:AlternateContent>
           <mc:Choice Requires="wps">
             <w:drawing>
@@ -2471,7 +2782,7 @@
               </wp:anchor>
             </w:drawing>
           </mc:Choice>
-          <mc:Fallback>
+          <mc:Fallback xmlns:w16se="http://schemas.microsoft.com/office/word/2015/wordml/symex" xmlns:w16cid="http://schemas.microsoft.com/office/word/2016/wordml/cid" xmlns:am3d="http://schemas.microsoft.com/office/drawing/2017/model3d" xmlns:aink="http://schemas.microsoft.com/office/drawing/2016/ink" xmlns:cx8="http://schemas.microsoft.com/office/drawing/2016/5/14/chartex" xmlns:cx7="http://schemas.microsoft.com/office/drawing/2016/5/13/chartex" xmlns:cx6="http://schemas.microsoft.com/office/drawing/2016/5/12/chartex" xmlns:cx5="http://schemas.microsoft.com/office/drawing/2016/5/11/chartex" xmlns:cx4="http://schemas.microsoft.com/office/drawing/2016/5/10/chartex" xmlns:cx3="http://schemas.microsoft.com/office/drawing/2016/5/9/chartex" xmlns:cx2="http://schemas.microsoft.com/office/drawing/2015/10/21/chartex" xmlns:cx1="http://schemas.microsoft.com/office/drawing/2015/9/8/chartex" xmlns:cx="http://schemas.microsoft.com/office/drawing/2014/chartex">
             <w:pict>
               <v:rect w14:anchorId="63743A24" id="Rectangle 8" o:spid="_x0000_s1026" style="position:absolute;margin-left:25.95pt;margin-top:93.6pt;width:56.95pt;height:28.4pt;z-index:251659264;visibility:visible;mso-wrap-style:square;mso-wrap-distance-left:9pt;mso-wrap-distance-top:0;mso-wrap-distance-right:9pt;mso-wrap-distance-bottom:0;mso-position-horizontal:absolute;mso-position-horizontal-relative:text;mso-position-vertical:absolute;mso-position-vertical-relative:text;v-text-anchor:middle" o:gfxdata="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" filled="f" strokecolor="red" strokeweight="2.25pt"/>
             </w:pict>
@@ -2602,7 +2913,7 @@
               </wp:anchor>
             </w:drawing>
           </mc:Choice>
-          <mc:Fallback>
+          <mc:Fallback xmlns:w16se="http://schemas.microsoft.com/office/word/2015/wordml/symex" xmlns:w16cid="http://schemas.microsoft.com/office/word/2016/wordml/cid" xmlns:am3d="http://schemas.microsoft.com/office/drawing/2017/model3d" xmlns:aink="http://schemas.microsoft.com/office/drawing/2016/ink" xmlns:cx8="http://schemas.microsoft.com/office/drawing/2016/5/14/chartex" xmlns:cx7="http://schemas.microsoft.com/office/drawing/2016/5/13/chartex" xmlns:cx6="http://schemas.microsoft.com/office/drawing/2016/5/12/chartex" xmlns:cx5="http://schemas.microsoft.com/office/drawing/2016/5/11/chartex" xmlns:cx4="http://schemas.microsoft.com/office/drawing/2016/5/10/chartex" xmlns:cx3="http://schemas.microsoft.com/office/drawing/2016/5/9/chartex" xmlns:cx2="http://schemas.microsoft.com/office/drawing/2015/10/21/chartex" xmlns:cx1="http://schemas.microsoft.com/office/drawing/2015/9/8/chartex" xmlns:cx="http://schemas.microsoft.com/office/drawing/2014/chartex">
             <w:pict>
               <v:rect w14:anchorId="2863B1B9" id="Rectangle 11" o:spid="_x0000_s1026" style="position:absolute;margin-left:116.2pt;margin-top:109.95pt;width:56.95pt;height:28.4pt;z-index:251661312;visibility:visible;mso-wrap-style:square;mso-wrap-distance-left:9pt;mso-wrap-distance-top:0;mso-wrap-distance-right:9pt;mso-wrap-distance-bottom:0;mso-position-horizontal:absolute;mso-position-horizontal-relative:text;mso-position-vertical:absolute;mso-position-vertical-relative:text;v-text-anchor:middle" o:gfxdata="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" filled="f" strokecolor="red" strokeweight="2.25pt"/>
             </w:pict>
@@ -2659,15 +2970,7 @@
         </w:numPr>
       </w:pPr>
       <w:r>
-        <w:t xml:space="preserve">Navigate to </w:t>
-      </w:r>
-      <w:proofErr w:type="spellStart"/>
-      <w:r>
-        <w:t>dist</w:t>
-      </w:r>
-      <w:proofErr w:type="spellEnd"/>
-      <w:r>
-        <w:t xml:space="preserve"> folder of legit-app/admin-portal Click on open button </w:t>
+        <w:t xml:space="preserve">Navigate to dist folder of legit-app/admin-portal Click on open button </w:t>
       </w:r>
     </w:p>
     <w:p>
@@ -2739,15 +3042,7 @@
         </w:numPr>
       </w:pPr>
       <w:r>
-        <w:t xml:space="preserve">Navigate to </w:t>
-      </w:r>
-      <w:proofErr w:type="spellStart"/>
-      <w:r>
-        <w:t>dist</w:t>
-      </w:r>
-      <w:proofErr w:type="spellEnd"/>
-      <w:r>
-        <w:t xml:space="preserve"> folder of legit-app/admin-portal and click on the asset folder </w:t>
+        <w:t xml:space="preserve">Navigate to dist folder of legit-app/admin-portal and click on the asset folder </w:t>
       </w:r>
     </w:p>
     <w:p>
@@ -2792,11 +3087,12 @@
       <w:pPr>
         <w:pStyle w:val="Heading2"/>
       </w:pPr>
-      <w:bookmarkStart w:id="8" w:name="_Toc491796760"/>
-      <w:r>
+      <w:bookmarkStart w:id="10" w:name="_Toc499052815"/>
+      <w:r>
+        <w:lastRenderedPageBreak/>
         <w:t>Back-end</w:t>
       </w:r>
-      <w:bookmarkEnd w:id="8"/>
+      <w:bookmarkEnd w:id="10"/>
       <w:r>
         <w:t xml:space="preserve"> </w:t>
       </w:r>
@@ -2837,15 +3133,7 @@
         </w:numPr>
       </w:pPr>
       <w:r>
-        <w:t>Click on “</w:t>
-      </w:r>
-      <w:proofErr w:type="spellStart"/>
-      <w:r>
-        <w:t>Undeploy</w:t>
-      </w:r>
-      <w:proofErr w:type="spellEnd"/>
-      <w:r>
-        <w:t>” for FYP-backend</w:t>
+        <w:t>Click on “Undeploy” for FYP-backend</w:t>
       </w:r>
     </w:p>
     <w:p>
@@ -2881,7 +3169,6 @@
         <w:rPr>
           <w:noProof/>
         </w:rPr>
-        <w:lastRenderedPageBreak/>
         <mc:AlternateContent>
           <mc:Choice Requires="wps">
             <w:drawing>
@@ -2938,7 +3225,7 @@
               </wp:anchor>
             </w:drawing>
           </mc:Choice>
-          <mc:Fallback>
+          <mc:Fallback xmlns:w16se="http://schemas.microsoft.com/office/word/2015/wordml/symex" xmlns:w16cid="http://schemas.microsoft.com/office/word/2016/wordml/cid" xmlns:am3d="http://schemas.microsoft.com/office/drawing/2017/model3d" xmlns:aink="http://schemas.microsoft.com/office/drawing/2016/ink" xmlns:cx8="http://schemas.microsoft.com/office/drawing/2016/5/14/chartex" xmlns:cx7="http://schemas.microsoft.com/office/drawing/2016/5/13/chartex" xmlns:cx6="http://schemas.microsoft.com/office/drawing/2016/5/12/chartex" xmlns:cx5="http://schemas.microsoft.com/office/drawing/2016/5/11/chartex" xmlns:cx4="http://schemas.microsoft.com/office/drawing/2016/5/10/chartex" xmlns:cx3="http://schemas.microsoft.com/office/drawing/2016/5/9/chartex" xmlns:cx2="http://schemas.microsoft.com/office/drawing/2015/10/21/chartex" xmlns:cx1="http://schemas.microsoft.com/office/drawing/2015/9/8/chartex" xmlns:cx="http://schemas.microsoft.com/office/drawing/2014/chartex">
             <w:pict>
               <v:rect w14:anchorId="3A8F670E" id="Rectangle 13" o:spid="_x0000_s1026" style="position:absolute;margin-left:175.9pt;margin-top:8.35pt;width:63.35pt;height:20.1pt;z-index:251663360;visibility:visible;mso-wrap-style:square;mso-width-percent:0;mso-height-percent:0;mso-wrap-distance-left:9pt;mso-wrap-distance-top:0;mso-wrap-distance-right:9pt;mso-wrap-distance-bottom:0;mso-position-horizontal:absolute;mso-position-horizontal-relative:text;mso-position-vertical:absolute;mso-position-vertical-relative:text;mso-width-percent:0;mso-height-percent:0;mso-width-relative:margin;mso-height-relative:margin;v-text-anchor:middle" o:gfxdata="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" filled="f" strokecolor="red" strokeweight="2.25pt"/>
             </w:pict>
@@ -2995,15 +3282,7 @@
         </w:numPr>
       </w:pPr>
       <w:r>
-        <w:t xml:space="preserve">Select the war file in the </w:t>
-      </w:r>
-      <w:proofErr w:type="spellStart"/>
-      <w:r>
-        <w:t>dist</w:t>
-      </w:r>
-      <w:proofErr w:type="spellEnd"/>
-      <w:r>
-        <w:t xml:space="preserve"> folder of the FYP-backend </w:t>
+        <w:t xml:space="preserve">Select the war file in the dist folder of the FYP-backend </w:t>
       </w:r>
     </w:p>
     <w:p>
@@ -3095,7 +3374,7 @@
               </wp:anchor>
             </w:drawing>
           </mc:Choice>
-          <mc:Fallback>
+          <mc:Fallback xmlns:w16se="http://schemas.microsoft.com/office/word/2015/wordml/symex" xmlns:w16cid="http://schemas.microsoft.com/office/word/2016/wordml/cid" xmlns:am3d="http://schemas.microsoft.com/office/drawing/2017/model3d" xmlns:aink="http://schemas.microsoft.com/office/drawing/2016/ink" xmlns:cx8="http://schemas.microsoft.com/office/drawing/2016/5/14/chartex" xmlns:cx7="http://schemas.microsoft.com/office/drawing/2016/5/13/chartex" xmlns:cx6="http://schemas.microsoft.com/office/drawing/2016/5/12/chartex" xmlns:cx5="http://schemas.microsoft.com/office/drawing/2016/5/11/chartex" xmlns:cx4="http://schemas.microsoft.com/office/drawing/2016/5/10/chartex" xmlns:cx3="http://schemas.microsoft.com/office/drawing/2016/5/9/chartex" xmlns:cx2="http://schemas.microsoft.com/office/drawing/2015/10/21/chartex" xmlns:cx1="http://schemas.microsoft.com/office/drawing/2015/9/8/chartex" xmlns:cx="http://schemas.microsoft.com/office/drawing/2014/chartex">
             <w:pict>
               <v:rect w14:anchorId="76FF83BF" id="Rectangle 18" o:spid="_x0000_s1026" style="position:absolute;margin-left:175.9pt;margin-top:26.55pt;width:42.85pt;height:17.3pt;z-index:251665408;visibility:visible;mso-wrap-style:square;mso-width-percent:0;mso-height-percent:0;mso-wrap-distance-left:9pt;mso-wrap-distance-top:0;mso-wrap-distance-right:9pt;mso-wrap-distance-bottom:0;mso-position-horizontal:absolute;mso-position-horizontal-relative:text;mso-position-vertical:absolute;mso-position-vertical-relative:text;mso-width-percent:0;mso-height-percent:0;mso-width-relative:margin;mso-height-relative:margin;v-text-anchor:middle" o:gfxdata="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" filled="f" strokecolor="red" strokeweight="2.25pt"/>
             </w:pict>
@@ -3157,16 +3436,26 @@
       <w:pPr>
         <w:pStyle w:val="Heading1"/>
       </w:pPr>
-      <w:r>
-        <w:t xml:space="preserve">Database Connection </w:t>
+      <w:bookmarkStart w:id="11" w:name="_Toc499052816"/>
+      <w:r>
+        <w:t>Database Connection</w:t>
+      </w:r>
+      <w:bookmarkEnd w:id="11"/>
+      <w:r>
+        <w:t xml:space="preserve"> </w:t>
       </w:r>
     </w:p>
     <w:p>
       <w:pPr>
         <w:pStyle w:val="Heading2"/>
       </w:pPr>
-      <w:r>
-        <w:t xml:space="preserve">Connection to database via putty </w:t>
+      <w:bookmarkStart w:id="12" w:name="_Toc499052817"/>
+      <w:r>
+        <w:t>Connection to database via putty</w:t>
+      </w:r>
+      <w:bookmarkEnd w:id="12"/>
+      <w:r>
+        <w:t xml:space="preserve"> </w:t>
       </w:r>
     </w:p>
     <w:p>
@@ -3198,6 +3487,10 @@
         <w:ind w:left="360"/>
       </w:pPr>
       <w:r>
+        <w:rPr>
+          <w:noProof/>
+        </w:rPr>
+        <w:lastRenderedPageBreak/>
         <w:drawing>
           <wp:inline distT="0" distB="0" distL="0" distR="0" wp14:anchorId="661DE912" wp14:editId="59D8F316">
             <wp:extent cx="4343623" cy="4286470"/>
@@ -3270,7 +3563,6 @@
               <w:rPr>
                 <w:b/>
               </w:rPr>
-              <w:lastRenderedPageBreak/>
               <w:t>Field Name</w:t>
             </w:r>
           </w:p>
@@ -3387,6 +3679,7 @@
         <w:rPr>
           <w:noProof/>
         </w:rPr>
+        <w:lastRenderedPageBreak/>
         <mc:AlternateContent>
           <mc:Choice Requires="wps">
             <w:drawing>
@@ -3456,7 +3749,7 @@
               </wp:anchor>
             </w:drawing>
           </mc:Choice>
-          <mc:Fallback>
+          <mc:Fallback xmlns:w16se="http://schemas.microsoft.com/office/word/2015/wordml/symex" xmlns:w16cid="http://schemas.microsoft.com/office/word/2016/wordml/cid" xmlns:am3d="http://schemas.microsoft.com/office/drawing/2017/model3d" xmlns:aink="http://schemas.microsoft.com/office/drawing/2016/ink" xmlns:cx8="http://schemas.microsoft.com/office/drawing/2016/5/14/chartex" xmlns:cx7="http://schemas.microsoft.com/office/drawing/2016/5/13/chartex" xmlns:cx6="http://schemas.microsoft.com/office/drawing/2016/5/12/chartex" xmlns:cx5="http://schemas.microsoft.com/office/drawing/2016/5/11/chartex" xmlns:cx4="http://schemas.microsoft.com/office/drawing/2016/5/10/chartex" xmlns:cx3="http://schemas.microsoft.com/office/drawing/2016/5/9/chartex" xmlns:cx2="http://schemas.microsoft.com/office/drawing/2015/10/21/chartex" xmlns:cx1="http://schemas.microsoft.com/office/drawing/2015/9/8/chartex" xmlns:cx="http://schemas.microsoft.com/office/drawing/2014/chartex">
             <w:pict>
               <v:rect w14:anchorId="5EAF5A35" id="Rectangle 24" o:spid="_x0000_s1026" style="position:absolute;margin-left:97.05pt;margin-top:157.45pt;width:170.9pt;height:26.3pt;z-index:251669504;visibility:visible;mso-wrap-style:square;mso-width-percent:0;mso-height-percent:0;mso-wrap-distance-left:9pt;mso-wrap-distance-top:0;mso-wrap-distance-right:9pt;mso-wrap-distance-bottom:0;mso-position-horizontal:absolute;mso-position-horizontal-relative:text;mso-position-vertical:absolute;mso-position-vertical-relative:text;mso-width-percent:0;mso-height-percent:0;mso-width-relative:margin;mso-height-relative:margin;v-text-anchor:middle" o:gfxdata="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" filled="f" strokecolor="red" strokeweight="3pt"/>
             </w:pict>
@@ -3464,6 +3757,9 @@
         </mc:AlternateContent>
       </w:r>
       <w:r>
+        <w:rPr>
+          <w:noProof/>
+        </w:rPr>
         <w:drawing>
           <wp:inline distT="0" distB="0" distL="0" distR="0" wp14:anchorId="6B9DB846" wp14:editId="24E390E1">
             <wp:extent cx="3466769" cy="3451519"/>
@@ -3534,21 +3830,8 @@
         </w:numPr>
       </w:pPr>
       <w:r>
-        <w:t xml:space="preserve">Login </w:t>
-      </w:r>
-      <w:proofErr w:type="gramStart"/>
-      <w:r>
-        <w:t>as :</w:t>
-      </w:r>
-      <w:proofErr w:type="gramEnd"/>
-      <w:r>
-        <w:t xml:space="preserve"> </w:t>
-      </w:r>
-      <w:proofErr w:type="spellStart"/>
-      <w:r>
-        <w:t>bitnami</w:t>
-      </w:r>
-      <w:proofErr w:type="spellEnd"/>
+        <w:t>Login as : bitnami</w:t>
+      </w:r>
     </w:p>
     <w:p>
       <w:pPr>
@@ -3567,6 +3850,9 @@
         <w:pStyle w:val="ListParagraph"/>
       </w:pPr>
       <w:r>
+        <w:rPr>
+          <w:noProof/>
+        </w:rPr>
         <w:drawing>
           <wp:inline distT="0" distB="0" distL="0" distR="0" wp14:anchorId="158DA976" wp14:editId="7BE78ED7">
             <wp:extent cx="4834393" cy="2782479"/>
@@ -3608,9 +3894,13 @@
       <w:pPr>
         <w:pStyle w:val="Heading2"/>
       </w:pPr>
-      <w:r>
-        <w:lastRenderedPageBreak/>
-        <w:t xml:space="preserve">Navigating to Server’s database </w:t>
+      <w:bookmarkStart w:id="13" w:name="_Toc499052818"/>
+      <w:r>
+        <w:t>Navigating to Server’s database</w:t>
+      </w:r>
+      <w:bookmarkEnd w:id="13"/>
+      <w:r>
+        <w:t xml:space="preserve"> </w:t>
       </w:r>
     </w:p>
     <w:p>
@@ -3690,21 +3980,11 @@
         </w:numPr>
       </w:pPr>
       <w:r>
-        <w:t>click on “</w:t>
-      </w:r>
-      <w:proofErr w:type="spellStart"/>
-      <w:r>
-        <w:t>mydb</w:t>
-      </w:r>
-      <w:proofErr w:type="spellEnd"/>
-      <w:r>
-        <w:t xml:space="preserve">” at the </w:t>
+        <w:t xml:space="preserve">click on “mydb” at the </w:t>
       </w:r>
       <w:r>
         <w:t>left-hand</w:t>
       </w:r>
-      <w:bookmarkStart w:id="9" w:name="_GoBack"/>
-      <w:bookmarkEnd w:id="9"/>
       <w:r>
         <w:t xml:space="preserve"> side</w:t>
       </w:r>
@@ -3714,8 +3994,14 @@
       <w:pPr>
         <w:pStyle w:val="Heading2"/>
       </w:pPr>
-      <w:r>
-        <w:t xml:space="preserve">Running create and insert statement </w:t>
+      <w:bookmarkStart w:id="14" w:name="_Toc499052819"/>
+      <w:r>
+        <w:lastRenderedPageBreak/>
+        <w:t>Running create and insert statement</w:t>
+      </w:r>
+      <w:bookmarkEnd w:id="14"/>
+      <w:r>
+        <w:t xml:space="preserve"> </w:t>
       </w:r>
     </w:p>
     <w:p>
@@ -3768,7 +4054,7 @@
 </file>
 
 <file path=word/numbering.xml><?xml version="1.0" encoding="utf-8"?>
-<w:numbering xmlns:wpc="http://schemas.microsoft.com/office/word/2010/wordprocessingCanvas" xmlns:cx="http://schemas.microsoft.com/office/drawing/2014/chartex" xmlns:cx1="http://schemas.microsoft.com/office/drawing/2015/9/8/chartex" xmlns:cx2="http://schemas.microsoft.com/office/drawing/2015/10/21/chartex" xmlns:cx3="http://schemas.microsoft.com/office/drawing/2016/5/9/chartex" xmlns:cx4="http://schemas.microsoft.com/office/drawing/2016/5/10/chartex" xmlns:cx5="http://schemas.microsoft.com/office/drawing/2016/5/11/chartex" xmlns:cx6="http://schemas.microsoft.com/office/drawing/2016/5/12/chartex" xmlns:cx7="http://schemas.microsoft.com/office/drawing/2016/5/13/chartex" xmlns:cx8="http://schemas.microsoft.com/office/drawing/2016/5/14/chartex" xmlns:mc="http://schemas.openxmlformats.org/markup-compatibility/2006" xmlns:aink="http://schemas.microsoft.com/office/drawing/2016/ink" xmlns:am3d="http://schemas.microsoft.com/office/drawing/2017/model3d" xmlns:o="urn:schemas-microsoft-com:office:office" xmlns:r="http://schemas.openxmlformats.org/officeDocument/2006/relationships" xmlns:m="http://schemas.openxmlformats.org/officeDocument/2006/math" xmlns:v="urn:schemas-microsoft-com:vml" xmlns:wp14="http://schemas.microsoft.com/office/word/2010/wordprocessingDrawing" xmlns:wp="http://schemas.openxmlformats.org/drawingml/2006/wordprocessingDrawing" xmlns:w10="urn:schemas-microsoft-com:office:word" xmlns:w="http://schemas.openxmlformats.org/wordprocessingml/2006/main" xmlns:w14="http://schemas.microsoft.com/office/word/2010/wordml" xmlns:w15="http://schemas.microsoft.com/office/word/2012/wordml" xmlns:w16cid="http://schemas.microsoft.com/office/word/2016/wordml/cid" xmlns:w16se="http://schemas.microsoft.com/office/word/2015/wordml/symex" xmlns:wpg="http://schemas.microsoft.com/office/word/2010/wordprocessingGroup" xmlns:wpi="http://schemas.microsoft.com/office/word/2010/wordprocessingInk" xmlns:wne="http://schemas.microsoft.com/office/word/2006/wordml" xmlns:wps="http://schemas.microsoft.com/office/word/2010/wordprocessingShape" mc:Ignorable="w14 w15 w16se w16cid wp14">
+<w:numbering xmlns:wpc="http://schemas.microsoft.com/office/word/2010/wordprocessingCanvas" xmlns:mc="http://schemas.openxmlformats.org/markup-compatibility/2006" xmlns:o="urn:schemas-microsoft-com:office:office" xmlns:r="http://schemas.openxmlformats.org/officeDocument/2006/relationships" xmlns:m="http://schemas.openxmlformats.org/officeDocument/2006/math" xmlns:v="urn:schemas-microsoft-com:vml" xmlns:wp14="http://schemas.microsoft.com/office/word/2010/wordprocessingDrawing" xmlns:wp="http://schemas.openxmlformats.org/drawingml/2006/wordprocessingDrawing" xmlns:w10="urn:schemas-microsoft-com:office:word" xmlns:w="http://schemas.openxmlformats.org/wordprocessingml/2006/main" xmlns:w14="http://schemas.microsoft.com/office/word/2010/wordml" xmlns:w15="http://schemas.microsoft.com/office/word/2012/wordml" xmlns:wpg="http://schemas.microsoft.com/office/word/2010/wordprocessingGroup" xmlns:wpi="http://schemas.microsoft.com/office/word/2010/wordprocessingInk" xmlns:wne="http://schemas.microsoft.com/office/word/2006/wordml" xmlns:wps="http://schemas.microsoft.com/office/word/2010/wordprocessingShape" mc:Ignorable="w14 w15 wp14">
   <w:abstractNum w:abstractNumId="0" w15:restartNumberingAfterBreak="0">
     <w:nsid w:val="10D56FD3"/>
     <w:multiLevelType w:val="hybridMultilevel"/>
@@ -3945,6 +4231,92 @@
     </w:lvl>
   </w:abstractNum>
   <w:abstractNum w:abstractNumId="2" w15:restartNumberingAfterBreak="0">
+    <w:nsid w:val="286A2B6D"/>
+    <w:multiLevelType w:val="hybridMultilevel"/>
+    <w:tmpl w:val="D18A218A"/>
+    <w:lvl w:ilvl="0" w:tplc="4809000F">
+      <w:start w:val="1"/>
+      <w:numFmt w:val="decimal"/>
+      <w:lvlText w:val="%1."/>
+      <w:lvlJc w:val="left"/>
+      <w:pPr>
+        <w:ind w:left="720" w:hanging="360"/>
+      </w:pPr>
+    </w:lvl>
+    <w:lvl w:ilvl="1" w:tplc="48090019">
+      <w:start w:val="1"/>
+      <w:numFmt w:val="lowerLetter"/>
+      <w:lvlText w:val="%2."/>
+      <w:lvlJc w:val="left"/>
+      <w:pPr>
+        <w:ind w:left="1440" w:hanging="360"/>
+      </w:pPr>
+    </w:lvl>
+    <w:lvl w:ilvl="2" w:tplc="4809001B" w:tentative="1">
+      <w:start w:val="1"/>
+      <w:numFmt w:val="lowerRoman"/>
+      <w:lvlText w:val="%3."/>
+      <w:lvlJc w:val="right"/>
+      <w:pPr>
+        <w:ind w:left="2160" w:hanging="180"/>
+      </w:pPr>
+    </w:lvl>
+    <w:lvl w:ilvl="3" w:tplc="4809000F" w:tentative="1">
+      <w:start w:val="1"/>
+      <w:numFmt w:val="decimal"/>
+      <w:lvlText w:val="%4."/>
+      <w:lvlJc w:val="left"/>
+      <w:pPr>
+        <w:ind w:left="2880" w:hanging="360"/>
+      </w:pPr>
+    </w:lvl>
+    <w:lvl w:ilvl="4" w:tplc="48090019" w:tentative="1">
+      <w:start w:val="1"/>
+      <w:numFmt w:val="lowerLetter"/>
+      <w:lvlText w:val="%5."/>
+      <w:lvlJc w:val="left"/>
+      <w:pPr>
+        <w:ind w:left="3600" w:hanging="360"/>
+      </w:pPr>
+    </w:lvl>
+    <w:lvl w:ilvl="5" w:tplc="4809001B" w:tentative="1">
+      <w:start w:val="1"/>
+      <w:numFmt w:val="lowerRoman"/>
+      <w:lvlText w:val="%6."/>
+      <w:lvlJc w:val="right"/>
+      <w:pPr>
+        <w:ind w:left="4320" w:hanging="180"/>
+      </w:pPr>
+    </w:lvl>
+    <w:lvl w:ilvl="6" w:tplc="4809000F" w:tentative="1">
+      <w:start w:val="1"/>
+      <w:numFmt w:val="decimal"/>
+      <w:lvlText w:val="%7."/>
+      <w:lvlJc w:val="left"/>
+      <w:pPr>
+        <w:ind w:left="5040" w:hanging="360"/>
+      </w:pPr>
+    </w:lvl>
+    <w:lvl w:ilvl="7" w:tplc="48090019" w:tentative="1">
+      <w:start w:val="1"/>
+      <w:numFmt w:val="lowerLetter"/>
+      <w:lvlText w:val="%8."/>
+      <w:lvlJc w:val="left"/>
+      <w:pPr>
+        <w:ind w:left="5760" w:hanging="360"/>
+      </w:pPr>
+    </w:lvl>
+    <w:lvl w:ilvl="8" w:tplc="4809001B" w:tentative="1">
+      <w:start w:val="1"/>
+      <w:numFmt w:val="lowerRoman"/>
+      <w:lvlText w:val="%9."/>
+      <w:lvlJc w:val="right"/>
+      <w:pPr>
+        <w:ind w:left="6480" w:hanging="180"/>
+      </w:pPr>
+    </w:lvl>
+  </w:abstractNum>
+  <w:abstractNum w:abstractNumId="3" w15:restartNumberingAfterBreak="0">
     <w:nsid w:val="373659C0"/>
     <w:multiLevelType w:val="hybridMultilevel"/>
     <w:tmpl w:val="A80A0C3E"/>
@@ -3954,7 +4326,7 @@
       <w:lvlText w:val="%1."/>
       <w:lvlJc w:val="left"/>
       <w:pPr>
-        <w:ind w:left="720" w:hanging="360"/>
+        <w:ind w:left="360" w:hanging="360"/>
       </w:pPr>
       <w:rPr>
         <w:rFonts w:hint="default"/>
@@ -3966,7 +4338,7 @@
       <w:lvlText w:val="%2."/>
       <w:lvlJc w:val="left"/>
       <w:pPr>
-        <w:ind w:left="1440" w:hanging="360"/>
+        <w:ind w:left="1080" w:hanging="360"/>
       </w:pPr>
     </w:lvl>
     <w:lvl w:ilvl="2" w:tplc="4809001B" w:tentative="1">
@@ -3975,7 +4347,7 @@
       <w:lvlText w:val="%3."/>
       <w:lvlJc w:val="right"/>
       <w:pPr>
-        <w:ind w:left="2160" w:hanging="180"/>
+        <w:ind w:left="1800" w:hanging="180"/>
       </w:pPr>
     </w:lvl>
     <w:lvl w:ilvl="3" w:tplc="4809000F" w:tentative="1">
@@ -3984,7 +4356,7 @@
       <w:lvlText w:val="%4."/>
       <w:lvlJc w:val="left"/>
       <w:pPr>
-        <w:ind w:left="2880" w:hanging="360"/>
+        <w:ind w:left="2520" w:hanging="360"/>
       </w:pPr>
     </w:lvl>
     <w:lvl w:ilvl="4" w:tplc="48090019" w:tentative="1">
@@ -3993,7 +4365,7 @@
       <w:lvlText w:val="%5."/>
       <w:lvlJc w:val="left"/>
       <w:pPr>
-        <w:ind w:left="3600" w:hanging="360"/>
+        <w:ind w:left="3240" w:hanging="360"/>
       </w:pPr>
     </w:lvl>
     <w:lvl w:ilvl="5" w:tplc="4809001B" w:tentative="1">
@@ -4002,7 +4374,7 @@
       <w:lvlText w:val="%6."/>
       <w:lvlJc w:val="right"/>
       <w:pPr>
-        <w:ind w:left="4320" w:hanging="180"/>
+        <w:ind w:left="3960" w:hanging="180"/>
       </w:pPr>
     </w:lvl>
     <w:lvl w:ilvl="6" w:tplc="4809000F" w:tentative="1">
@@ -4011,7 +4383,7 @@
       <w:lvlText w:val="%7."/>
       <w:lvlJc w:val="left"/>
       <w:pPr>
-        <w:ind w:left="5040" w:hanging="360"/>
+        <w:ind w:left="4680" w:hanging="360"/>
       </w:pPr>
     </w:lvl>
     <w:lvl w:ilvl="7" w:tplc="48090019" w:tentative="1">
@@ -4020,7 +4392,7 @@
       <w:lvlText w:val="%8."/>
       <w:lvlJc w:val="left"/>
       <w:pPr>
-        <w:ind w:left="5760" w:hanging="360"/>
+        <w:ind w:left="5400" w:hanging="360"/>
       </w:pPr>
     </w:lvl>
     <w:lvl w:ilvl="8" w:tplc="4809001B" w:tentative="1">
@@ -4029,11 +4401,11 @@
       <w:lvlText w:val="%9."/>
       <w:lvlJc w:val="right"/>
       <w:pPr>
-        <w:ind w:left="6480" w:hanging="180"/>
+        <w:ind w:left="6120" w:hanging="180"/>
       </w:pPr>
     </w:lvl>
   </w:abstractNum>
-  <w:abstractNum w:abstractNumId="3" w15:restartNumberingAfterBreak="0">
+  <w:abstractNum w:abstractNumId="4" w15:restartNumberingAfterBreak="0">
     <w:nsid w:val="3C9E33E3"/>
     <w:multiLevelType w:val="hybridMultilevel"/>
     <w:tmpl w:val="70783E3E"/>
@@ -4043,7 +4415,7 @@
       <w:lvlText w:val="%1."/>
       <w:lvlJc w:val="left"/>
       <w:pPr>
-        <w:ind w:left="720" w:hanging="360"/>
+        <w:ind w:left="360" w:hanging="360"/>
       </w:pPr>
       <w:rPr>
         <w:rFonts w:hint="default"/>
@@ -4055,7 +4427,7 @@
       <w:lvlText w:val="%2."/>
       <w:lvlJc w:val="left"/>
       <w:pPr>
-        <w:ind w:left="1440" w:hanging="360"/>
+        <w:ind w:left="1080" w:hanging="360"/>
       </w:pPr>
     </w:lvl>
     <w:lvl w:ilvl="2" w:tplc="4809001B" w:tentative="1">
@@ -4064,7 +4436,7 @@
       <w:lvlText w:val="%3."/>
       <w:lvlJc w:val="right"/>
       <w:pPr>
-        <w:ind w:left="2160" w:hanging="180"/>
+        <w:ind w:left="1800" w:hanging="180"/>
       </w:pPr>
     </w:lvl>
     <w:lvl w:ilvl="3" w:tplc="4809000F" w:tentative="1">
@@ -4073,7 +4445,7 @@
       <w:lvlText w:val="%4."/>
       <w:lvlJc w:val="left"/>
       <w:pPr>
-        <w:ind w:left="2880" w:hanging="360"/>
+        <w:ind w:left="2520" w:hanging="360"/>
       </w:pPr>
     </w:lvl>
     <w:lvl w:ilvl="4" w:tplc="48090019" w:tentative="1">
@@ -4082,7 +4454,7 @@
       <w:lvlText w:val="%5."/>
       <w:lvlJc w:val="left"/>
       <w:pPr>
-        <w:ind w:left="3600" w:hanging="360"/>
+        <w:ind w:left="3240" w:hanging="360"/>
       </w:pPr>
     </w:lvl>
     <w:lvl w:ilvl="5" w:tplc="4809001B" w:tentative="1">
@@ -4091,7 +4463,7 @@
       <w:lvlText w:val="%6."/>
       <w:lvlJc w:val="right"/>
       <w:pPr>
-        <w:ind w:left="4320" w:hanging="180"/>
+        <w:ind w:left="3960" w:hanging="180"/>
       </w:pPr>
     </w:lvl>
     <w:lvl w:ilvl="6" w:tplc="4809000F" w:tentative="1">
@@ -4100,7 +4472,7 @@
       <w:lvlText w:val="%7."/>
       <w:lvlJc w:val="left"/>
       <w:pPr>
-        <w:ind w:left="5040" w:hanging="360"/>
+        <w:ind w:left="4680" w:hanging="360"/>
       </w:pPr>
     </w:lvl>
     <w:lvl w:ilvl="7" w:tplc="48090019" w:tentative="1">
@@ -4109,7 +4481,7 @@
       <w:lvlText w:val="%8."/>
       <w:lvlJc w:val="left"/>
       <w:pPr>
-        <w:ind w:left="5760" w:hanging="360"/>
+        <w:ind w:left="5400" w:hanging="360"/>
       </w:pPr>
     </w:lvl>
     <w:lvl w:ilvl="8" w:tplc="4809001B" w:tentative="1">
@@ -4118,11 +4490,11 @@
       <w:lvlText w:val="%9."/>
       <w:lvlJc w:val="right"/>
       <w:pPr>
-        <w:ind w:left="6480" w:hanging="180"/>
+        <w:ind w:left="6120" w:hanging="180"/>
       </w:pPr>
     </w:lvl>
   </w:abstractNum>
-  <w:abstractNum w:abstractNumId="4" w15:restartNumberingAfterBreak="0">
+  <w:abstractNum w:abstractNumId="5" w15:restartNumberingAfterBreak="0">
     <w:nsid w:val="3EAE4BAD"/>
     <w:multiLevelType w:val="hybridMultilevel"/>
     <w:tmpl w:val="210C37C6"/>
@@ -4211,7 +4583,7 @@
       </w:pPr>
     </w:lvl>
   </w:abstractNum>
-  <w:abstractNum w:abstractNumId="5" w15:restartNumberingAfterBreak="0">
+  <w:abstractNum w:abstractNumId="6" w15:restartNumberingAfterBreak="0">
     <w:nsid w:val="43FF481E"/>
     <w:multiLevelType w:val="hybridMultilevel"/>
     <w:tmpl w:val="E812C08E"/>
@@ -4300,7 +4672,7 @@
       </w:pPr>
     </w:lvl>
   </w:abstractNum>
-  <w:abstractNum w:abstractNumId="6" w15:restartNumberingAfterBreak="0">
+  <w:abstractNum w:abstractNumId="7" w15:restartNumberingAfterBreak="0">
     <w:nsid w:val="47623A68"/>
     <w:multiLevelType w:val="hybridMultilevel"/>
     <w:tmpl w:val="8D1619AE"/>
@@ -4386,7 +4758,7 @@
       </w:pPr>
     </w:lvl>
   </w:abstractNum>
-  <w:abstractNum w:abstractNumId="7" w15:restartNumberingAfterBreak="0">
+  <w:abstractNum w:abstractNumId="8" w15:restartNumberingAfterBreak="0">
     <w:nsid w:val="493949B7"/>
     <w:multiLevelType w:val="hybridMultilevel"/>
     <w:tmpl w:val="8B4A2E34"/>
@@ -4472,7 +4844,7 @@
       </w:pPr>
     </w:lvl>
   </w:abstractNum>
-  <w:abstractNum w:abstractNumId="8" w15:restartNumberingAfterBreak="0">
+  <w:abstractNum w:abstractNumId="9" w15:restartNumberingAfterBreak="0">
     <w:nsid w:val="55654EBF"/>
     <w:multiLevelType w:val="hybridMultilevel"/>
     <w:tmpl w:val="F0524032"/>
@@ -4561,7 +4933,7 @@
       </w:pPr>
     </w:lvl>
   </w:abstractNum>
-  <w:abstractNum w:abstractNumId="9" w15:restartNumberingAfterBreak="0">
+  <w:abstractNum w:abstractNumId="10" w15:restartNumberingAfterBreak="0">
     <w:nsid w:val="5C6D1CD3"/>
     <w:multiLevelType w:val="hybridMultilevel"/>
     <w:tmpl w:val="EEC0D33A"/>
@@ -4650,7 +5022,7 @@
       </w:pPr>
     </w:lvl>
   </w:abstractNum>
-  <w:abstractNum w:abstractNumId="10" w15:restartNumberingAfterBreak="0">
+  <w:abstractNum w:abstractNumId="11" w15:restartNumberingAfterBreak="0">
     <w:nsid w:val="69CE5C90"/>
     <w:multiLevelType w:val="hybridMultilevel"/>
     <w:tmpl w:val="8AAEC066"/>
@@ -4736,7 +5108,7 @@
       </w:pPr>
     </w:lvl>
   </w:abstractNum>
-  <w:abstractNum w:abstractNumId="11" w15:restartNumberingAfterBreak="0">
+  <w:abstractNum w:abstractNumId="12" w15:restartNumberingAfterBreak="0">
     <w:nsid w:val="6EB26F83"/>
     <w:multiLevelType w:val="hybridMultilevel"/>
     <w:tmpl w:val="E2F8E976"/>
@@ -4825,7 +5197,7 @@
       </w:pPr>
     </w:lvl>
   </w:abstractNum>
-  <w:abstractNum w:abstractNumId="12" w15:restartNumberingAfterBreak="0">
+  <w:abstractNum w:abstractNumId="13" w15:restartNumberingAfterBreak="0">
     <w:nsid w:val="79BD10B4"/>
     <w:multiLevelType w:val="hybridMultilevel"/>
     <w:tmpl w:val="70783E3E"/>
@@ -4835,7 +5207,7 @@
       <w:lvlText w:val="%1."/>
       <w:lvlJc w:val="left"/>
       <w:pPr>
-        <w:ind w:left="720" w:hanging="360"/>
+        <w:ind w:left="360" w:hanging="360"/>
       </w:pPr>
       <w:rPr>
         <w:rFonts w:hint="default"/>
@@ -4847,7 +5219,7 @@
       <w:lvlText w:val="%2."/>
       <w:lvlJc w:val="left"/>
       <w:pPr>
-        <w:ind w:left="1440" w:hanging="360"/>
+        <w:ind w:left="1080" w:hanging="360"/>
       </w:pPr>
     </w:lvl>
     <w:lvl w:ilvl="2" w:tplc="4809001B" w:tentative="1">
@@ -4856,7 +5228,7 @@
       <w:lvlText w:val="%3."/>
       <w:lvlJc w:val="right"/>
       <w:pPr>
-        <w:ind w:left="2160" w:hanging="180"/>
+        <w:ind w:left="1800" w:hanging="180"/>
       </w:pPr>
     </w:lvl>
     <w:lvl w:ilvl="3" w:tplc="4809000F" w:tentative="1">
@@ -4865,7 +5237,7 @@
       <w:lvlText w:val="%4."/>
       <w:lvlJc w:val="left"/>
       <w:pPr>
-        <w:ind w:left="2880" w:hanging="360"/>
+        <w:ind w:left="2520" w:hanging="360"/>
       </w:pPr>
     </w:lvl>
     <w:lvl w:ilvl="4" w:tplc="48090019" w:tentative="1">
@@ -4874,7 +5246,7 @@
       <w:lvlText w:val="%5."/>
       <w:lvlJc w:val="left"/>
       <w:pPr>
-        <w:ind w:left="3600" w:hanging="360"/>
+        <w:ind w:left="3240" w:hanging="360"/>
       </w:pPr>
     </w:lvl>
     <w:lvl w:ilvl="5" w:tplc="4809001B" w:tentative="1">
@@ -4883,7 +5255,7 @@
       <w:lvlText w:val="%6."/>
       <w:lvlJc w:val="right"/>
       <w:pPr>
-        <w:ind w:left="4320" w:hanging="180"/>
+        <w:ind w:left="3960" w:hanging="180"/>
       </w:pPr>
     </w:lvl>
     <w:lvl w:ilvl="6" w:tplc="4809000F" w:tentative="1">
@@ -4892,7 +5264,7 @@
       <w:lvlText w:val="%7."/>
       <w:lvlJc w:val="left"/>
       <w:pPr>
-        <w:ind w:left="5040" w:hanging="360"/>
+        <w:ind w:left="4680" w:hanging="360"/>
       </w:pPr>
     </w:lvl>
     <w:lvl w:ilvl="7" w:tplc="48090019" w:tentative="1">
@@ -4901,7 +5273,7 @@
       <w:lvlText w:val="%8."/>
       <w:lvlJc w:val="left"/>
       <w:pPr>
-        <w:ind w:left="5760" w:hanging="360"/>
+        <w:ind w:left="5400" w:hanging="360"/>
       </w:pPr>
     </w:lvl>
     <w:lvl w:ilvl="8" w:tplc="4809001B" w:tentative="1">
@@ -4910,11 +5282,11 @@
       <w:lvlText w:val="%9."/>
       <w:lvlJc w:val="right"/>
       <w:pPr>
-        <w:ind w:left="6480" w:hanging="180"/>
+        <w:ind w:left="6120" w:hanging="180"/>
       </w:pPr>
     </w:lvl>
   </w:abstractNum>
-  <w:abstractNum w:abstractNumId="13" w15:restartNumberingAfterBreak="0">
+  <w:abstractNum w:abstractNumId="14" w15:restartNumberingAfterBreak="0">
     <w:nsid w:val="7DB569A4"/>
     <w:multiLevelType w:val="hybridMultilevel"/>
     <w:tmpl w:val="EF986006"/>
@@ -5004,52 +5376,55 @@
     </w:lvl>
   </w:abstractNum>
   <w:num w:numId="1">
-    <w:abstractNumId w:val="2"/>
+    <w:abstractNumId w:val="3"/>
   </w:num>
   <w:num w:numId="2">
     <w:abstractNumId w:val="1"/>
   </w:num>
   <w:num w:numId="3">
-    <w:abstractNumId w:val="9"/>
+    <w:abstractNumId w:val="10"/>
   </w:num>
   <w:num w:numId="4">
+    <w:abstractNumId w:val="12"/>
+  </w:num>
+  <w:num w:numId="5">
+    <w:abstractNumId w:val="5"/>
+  </w:num>
+  <w:num w:numId="6">
+    <w:abstractNumId w:val="13"/>
+  </w:num>
+  <w:num w:numId="7">
+    <w:abstractNumId w:val="6"/>
+  </w:num>
+  <w:num w:numId="8">
+    <w:abstractNumId w:val="4"/>
+  </w:num>
+  <w:num w:numId="9">
+    <w:abstractNumId w:val="7"/>
+  </w:num>
+  <w:num w:numId="10">
+    <w:abstractNumId w:val="8"/>
+  </w:num>
+  <w:num w:numId="11">
     <w:abstractNumId w:val="11"/>
   </w:num>
-  <w:num w:numId="5">
-    <w:abstractNumId w:val="4"/>
-  </w:num>
-  <w:num w:numId="6">
-    <w:abstractNumId w:val="12"/>
-  </w:num>
-  <w:num w:numId="7">
-    <w:abstractNumId w:val="5"/>
-  </w:num>
-  <w:num w:numId="8">
-    <w:abstractNumId w:val="3"/>
-  </w:num>
-  <w:num w:numId="9">
-    <w:abstractNumId w:val="6"/>
-  </w:num>
-  <w:num w:numId="10">
-    <w:abstractNumId w:val="7"/>
-  </w:num>
-  <w:num w:numId="11">
-    <w:abstractNumId w:val="10"/>
-  </w:num>
   <w:num w:numId="12">
-    <w:abstractNumId w:val="8"/>
+    <w:abstractNumId w:val="9"/>
   </w:num>
   <w:num w:numId="13">
     <w:abstractNumId w:val="0"/>
   </w:num>
   <w:num w:numId="14">
-    <w:abstractNumId w:val="13"/>
+    <w:abstractNumId w:val="14"/>
+  </w:num>
+  <w:num w:numId="15">
+    <w:abstractNumId w:val="2"/>
   </w:num>
 </w:numbering>
 </file>
 
 <file path=word/styles.xml><?xml version="1.0" encoding="utf-8"?>
-<w:styles xmlns:mc="http://schemas.openxmlformats.org/markup-compatibility/2006" xmlns:r="http://schemas.openxmlformats.org/officeDocument/2006/relationships" xmlns:w="http://schemas.openxmlformats.org/wordprocessingml/2006/main" xmlns:w14="http://schemas.microsoft.com/office/word/2010/wordml" xmlns:w15="http://schemas.microsoft.com/office/word/2012/wordml" xmlns:w16cid="http://schemas.microsoft.com/office/word/2016/wordml/cid" xmlns:w16se="http://schemas.microsoft.com/office/word/2015/wordml/symex" mc:Ignorable="w14 w15 w16se w16cid">
+<w:styles xmlns:mc="http://schemas.openxmlformats.org/markup-compatibility/2006" xmlns:r="http://schemas.openxmlformats.org/officeDocument/2006/relationships" xmlns:w="http://schemas.openxmlformats.org/wordprocessingml/2006/main" xmlns:w14="http://schemas.microsoft.com/office/word/2010/wordml" xmlns:w15="http://schemas.microsoft.com/office/word/2012/wordml" mc:Ignorable="w14 w15">
   <w:docDefaults>
     <w:rPrDefault>
       <w:rPr>
@@ -5065,7 +5440,7 @@
       </w:pPr>
     </w:pPrDefault>
   </w:docDefaults>
-  <w:latentStyles w:defLockedState="0" w:defUIPriority="99" w:defSemiHidden="0" w:defUnhideWhenUsed="0" w:defQFormat="0" w:count="375">
+  <w:latentStyles w:defLockedState="0" w:defUIPriority="99" w:defSemiHidden="0" w:defUnhideWhenUsed="0" w:defQFormat="0" w:count="371">
     <w:lsdException w:name="Normal" w:uiPriority="0" w:qFormat="1"/>
     <w:lsdException w:name="heading 1" w:uiPriority="9" w:qFormat="1"/>
     <w:lsdException w:name="heading 2" w:semiHidden="1" w:uiPriority="9" w:unhideWhenUsed="1" w:qFormat="1"/>
@@ -5437,10 +5812,6 @@
     <w:lsdException w:name="List Table 5 Dark Accent 6" w:uiPriority="50"/>
     <w:lsdException w:name="List Table 6 Colorful Accent 6" w:uiPriority="51"/>
     <w:lsdException w:name="List Table 7 Colorful Accent 6" w:uiPriority="52"/>
-    <w:lsdException w:name="Mention" w:semiHidden="1" w:unhideWhenUsed="1"/>
-    <w:lsdException w:name="Smart Hyperlink" w:semiHidden="1" w:unhideWhenUsed="1"/>
-    <w:lsdException w:name="Hashtag" w:semiHidden="1" w:unhideWhenUsed="1"/>
-    <w:lsdException w:name="Unresolved Mention" w:semiHidden="1" w:unhideWhenUsed="1"/>
   </w:latentStyles>
   <w:style w:type="paragraph" w:default="1" w:styleId="Normal">
     <w:name w:val="Normal"/>
@@ -5623,7 +5994,7 @@
       <w:u w:val="single"/>
     </w:rPr>
   </w:style>
-  <w:style w:type="character" w:styleId="UnresolvedMention">
+  <w:style w:type="character" w:customStyle="1" w:styleId="UnresolvedMention">
     <w:name w:val="Unresolved Mention"/>
     <w:basedOn w:val="DefaultParagraphFont"/>
     <w:uiPriority w:val="99"/>
@@ -5938,7 +6309,7 @@
 </file>
 
 <file path=customXml/itemProps1.xml><?xml version="1.0" encoding="utf-8"?>
-<ds:datastoreItem xmlns:ds="http://schemas.openxmlformats.org/officeDocument/2006/customXml" ds:itemID="{6ECAD9B9-96B5-48C4-AFB2-6B3DFA33FF67}">
+<ds:datastoreItem xmlns:ds="http://schemas.openxmlformats.org/officeDocument/2006/customXml" ds:itemID="{18E83E67-22D0-4E9A-A324-1ACCB7EBC3E1}">
   <ds:schemaRefs>
     <ds:schemaRef ds:uri="http://schemas.openxmlformats.org/officeDocument/2006/bibliography"/>
   </ds:schemaRefs>

</xml_diff>